<commit_message>
Adding dates to CV, and removing highlights from word/pdf
</commit_message>
<xml_diff>
--- a/word/cv.docx
+++ b/word/cv.docx
@@ -309,7 +309,13 @@
       </w:r>
       <w:proofErr w:type="spellEnd"/>
       <w:r>
-        <w:t xml:space="preserve"> (Lead Developer, Architect)</w:t>
+        <w:t xml:space="preserve"> (Lead Developer, Architect</w:t>
+      </w:r>
+      <w:r>
+        <w:t>, Nov 2013 – May 2024</w:t>
+      </w:r>
+      <w:r>
+        <w:t>)</w:t>
       </w:r>
     </w:p>
     <w:p>
@@ -317,28 +323,7 @@
         <w:pStyle w:val="Skills"/>
       </w:pPr>
       <w:r>
-        <w:rPr>
-          <w:shd w:val="clear" w:color="auto" w:fill="000000" w:themeFill="text1"/>
-        </w:rPr>
-        <w:t>C#</w:t>
-      </w:r>
-      <w:r>
-        <w:t xml:space="preserve">, </w:t>
-      </w:r>
-      <w:r>
-        <w:rPr>
-          <w:shd w:val="clear" w:color="auto" w:fill="000000" w:themeFill="text1"/>
-        </w:rPr>
-        <w:t>PostgreSQL</w:t>
-      </w:r>
-      <w:r>
-        <w:t xml:space="preserve">, </w:t>
-      </w:r>
-      <w:r>
-        <w:rPr>
-          <w:shd w:val="clear" w:color="auto" w:fill="000000" w:themeFill="text1"/>
-        </w:rPr>
-        <w:t>Azure CI/CD</w:t>
+        <w:t>C#, PostgreSQL, Azure CI/CD</w:t>
       </w:r>
     </w:p>
     <w:p>
@@ -398,7 +383,13 @@
       </w:pPr>
       <w:r>
         <w:lastRenderedPageBreak/>
-        <w:t>Northland Regional Council (Developer)</w:t>
+        <w:t>Northland Regional Council (Developer</w:t>
+      </w:r>
+      <w:r>
+        <w:t>, Feb – May 2024</w:t>
+      </w:r>
+      <w:r>
+        <w:t>)</w:t>
       </w:r>
     </w:p>
     <w:p>
@@ -406,46 +397,7 @@
         <w:pStyle w:val="Skills"/>
       </w:pPr>
       <w:r>
-        <w:rPr>
-          <w:shd w:val="clear" w:color="auto" w:fill="000000" w:themeFill="text1"/>
-        </w:rPr>
-        <w:t>C#</w:t>
-      </w:r>
-      <w:r>
-        <w:t xml:space="preserve">, </w:t>
-      </w:r>
-      <w:r>
-        <w:rPr>
-          <w:shd w:val="clear" w:color="auto" w:fill="000000" w:themeFill="text1"/>
-        </w:rPr>
-        <w:t>WSDL/SOAP</w:t>
-      </w:r>
-      <w:r>
-        <w:t xml:space="preserve">, </w:t>
-      </w:r>
-      <w:r>
-        <w:rPr>
-          <w:shd w:val="clear" w:color="auto" w:fill="000000" w:themeFill="text1"/>
-        </w:rPr>
-        <w:t>REST/JSON</w:t>
-      </w:r>
-      <w:r>
-        <w:t xml:space="preserve">, </w:t>
-      </w:r>
-      <w:r>
-        <w:rPr>
-          <w:shd w:val="clear" w:color="auto" w:fill="000000" w:themeFill="text1"/>
-        </w:rPr>
-        <w:t>TechOne</w:t>
-      </w:r>
-      <w:r>
-        <w:t xml:space="preserve">, </w:t>
-      </w:r>
-      <w:r>
-        <w:rPr>
-          <w:shd w:val="clear" w:color="auto" w:fill="000000" w:themeFill="text1"/>
-        </w:rPr>
-        <w:t>SQL Spatial</w:t>
+        <w:t>C#, WSDL/SOAP, REST/JSON, TechOne, SQL Spatial</w:t>
       </w:r>
     </w:p>
     <w:p>
@@ -474,7 +426,13 @@
       </w:r>
       <w:proofErr w:type="spellEnd"/>
       <w:r>
-        <w:t xml:space="preserve"> Analytics and Zealandia Consulting (Architect and Developer)</w:t>
+        <w:t xml:space="preserve"> Analytics and Zealandia Consulting (Architect and Developer</w:t>
+      </w:r>
+      <w:r>
+        <w:t>, Feb 2023 – Jul 2024</w:t>
+      </w:r>
+      <w:r>
+        <w:t>)</w:t>
       </w:r>
     </w:p>
     <w:p>
@@ -482,61 +440,13 @@
         <w:pStyle w:val="Skills"/>
       </w:pPr>
       <w:r>
-        <w:rPr>
-          <w:shd w:val="clear" w:color="auto" w:fill="000000" w:themeFill="text1"/>
-        </w:rPr>
-        <w:t>C#</w:t>
-      </w:r>
-      <w:r>
-        <w:t xml:space="preserve">, </w:t>
-      </w:r>
-      <w:r>
-        <w:rPr>
-          <w:shd w:val="clear" w:color="auto" w:fill="000000" w:themeFill="text1"/>
-        </w:rPr>
-        <w:t>PostgreSQL</w:t>
-      </w:r>
-      <w:r>
-        <w:t xml:space="preserve">, </w:t>
-      </w:r>
-      <w:r>
-        <w:rPr>
-          <w:shd w:val="clear" w:color="auto" w:fill="000000" w:themeFill="text1"/>
-        </w:rPr>
-        <w:t>Python</w:t>
-      </w:r>
-      <w:r>
-        <w:t xml:space="preserve">, </w:t>
-      </w:r>
-      <w:r>
-        <w:rPr>
-          <w:shd w:val="clear" w:color="auto" w:fill="000000" w:themeFill="text1"/>
-        </w:rPr>
-        <w:t>Azure CI/CD</w:t>
-      </w:r>
-      <w:r>
-        <w:t xml:space="preserve">, </w:t>
-      </w:r>
-      <w:r>
-        <w:rPr>
-          <w:shd w:val="clear" w:color="auto" w:fill="000000" w:themeFill="text1"/>
-        </w:rPr>
-        <w:t>C</w:t>
-      </w:r>
-      <w:r>
-        <w:rPr>
-          <w:shd w:val="clear" w:color="auto" w:fill="000000" w:themeFill="text1"/>
-        </w:rPr>
+        <w:t>C#, PostgreSQL, Python, Azure CI/CD, C</w:t>
+      </w:r>
+      <w:r>
         <w:t>++</w:t>
       </w:r>
       <w:r>
-        <w:t xml:space="preserve">, </w:t>
-      </w:r>
-      <w:r>
-        <w:rPr>
-          <w:shd w:val="clear" w:color="auto" w:fill="000000" w:themeFill="text1"/>
-        </w:rPr>
-        <w:t>Embedded</w:t>
+        <w:t>, Embedded</w:t>
       </w:r>
     </w:p>
     <w:p>
@@ -583,7 +493,13 @@
       </w:r>
       <w:proofErr w:type="spellEnd"/>
       <w:r>
-        <w:t xml:space="preserve"> Analytics (Lead Developer)</w:t>
+        <w:t xml:space="preserve"> Analytics (Lead Developer</w:t>
+      </w:r>
+      <w:r>
+        <w:t>, Sep 2022 – Jul 2024</w:t>
+      </w:r>
+      <w:r>
+        <w:t>)</w:t>
       </w:r>
     </w:p>
     <w:p>
@@ -591,87 +507,24 @@
         <w:pStyle w:val="Skills"/>
       </w:pPr>
       <w:r>
-        <w:rPr>
-          <w:shd w:val="clear" w:color="auto" w:fill="000000" w:themeFill="text1"/>
-        </w:rPr>
-        <w:t>C#</w:t>
-      </w:r>
-      <w:r>
-        <w:t xml:space="preserve">, </w:t>
-      </w:r>
-      <w:r>
-        <w:rPr>
-          <w:shd w:val="clear" w:color="auto" w:fill="000000" w:themeFill="text1"/>
-        </w:rPr>
-        <w:t>PostgreSQL</w:t>
-      </w:r>
-      <w:r>
-        <w:t xml:space="preserve">, </w:t>
+        <w:t xml:space="preserve">C#, PostgreSQL, </w:t>
       </w:r>
       <w:proofErr w:type="spellStart"/>
       <w:r>
-        <w:rPr>
-          <w:shd w:val="clear" w:color="auto" w:fill="000000" w:themeFill="text1"/>
-        </w:rPr>
         <w:t>PostGIS</w:t>
       </w:r>
       <w:proofErr w:type="spellEnd"/>
       <w:r>
-        <w:t xml:space="preserve">, </w:t>
-      </w:r>
-      <w:r>
-        <w:rPr>
-          <w:shd w:val="clear" w:color="auto" w:fill="000000" w:themeFill="text1"/>
-        </w:rPr>
-        <w:t>CI/CD</w:t>
-      </w:r>
-      <w:r>
-        <w:t>,</w:t>
-      </w:r>
-      <w:r>
-        <w:t xml:space="preserve"> </w:t>
-      </w:r>
-      <w:r>
-        <w:rPr>
-          <w:shd w:val="clear" w:color="auto" w:fill="000000" w:themeFill="text1"/>
-        </w:rPr>
-        <w:t>A</w:t>
-      </w:r>
-      <w:r>
-        <w:rPr>
-          <w:shd w:val="clear" w:color="auto" w:fill="000000" w:themeFill="text1"/>
-        </w:rPr>
-        <w:t xml:space="preserve">WS </w:t>
-      </w:r>
-      <w:r>
-        <w:rPr>
-          <w:shd w:val="clear" w:color="auto" w:fill="000000" w:themeFill="text1"/>
-        </w:rPr>
-        <w:t>ECS</w:t>
-      </w:r>
-      <w:r>
-        <w:t>,</w:t>
-      </w:r>
-      <w:r>
-        <w:t xml:space="preserve"> </w:t>
-      </w:r>
-      <w:r>
-        <w:rPr>
-          <w:shd w:val="clear" w:color="auto" w:fill="000000" w:themeFill="text1"/>
-        </w:rPr>
-        <w:t>Docker</w:t>
-      </w:r>
-      <w:r>
-        <w:t>,</w:t>
-      </w:r>
-      <w:r>
-        <w:t xml:space="preserve"> </w:t>
+        <w:t xml:space="preserve">, CI/CD, </w:t>
+      </w:r>
+      <w:r>
+        <w:t>AWS</w:t>
+      </w:r>
+      <w:r>
+        <w:t xml:space="preserve"> ECS, Docker, </w:t>
       </w:r>
       <w:proofErr w:type="spellStart"/>
       <w:r>
-        <w:rPr>
-          <w:shd w:val="clear" w:color="auto" w:fill="000000" w:themeFill="text1"/>
-        </w:rPr>
         <w:t>LeafletJS</w:t>
       </w:r>
       <w:proofErr w:type="spellEnd"/>
@@ -694,7 +547,13 @@
         <w:pStyle w:val="Placement"/>
       </w:pPr>
       <w:r>
-        <w:t>Manulife Investment Management Timberland and Agriculture Inc (formally HNRG) (Lead Developer)</w:t>
+        <w:t>Manulife Investment Management Timberland and Agriculture Inc (formally HNRG) (Lead Developer</w:t>
+      </w:r>
+      <w:r>
+        <w:t>, Oct 2019 – Dec 2021</w:t>
+      </w:r>
+      <w:r>
+        <w:t>)</w:t>
       </w:r>
     </w:p>
     <w:p>
@@ -702,37 +561,7 @@
         <w:pStyle w:val="Skills"/>
       </w:pPr>
       <w:r>
-        <w:rPr>
-          <w:shd w:val="clear" w:color="auto" w:fill="000000" w:themeFill="text1"/>
-        </w:rPr>
-        <w:t>C#</w:t>
-      </w:r>
-      <w:r>
-        <w:t xml:space="preserve">, </w:t>
-      </w:r>
-      <w:r>
-        <w:rPr>
-          <w:shd w:val="clear" w:color="auto" w:fill="000000" w:themeFill="text1"/>
-        </w:rPr>
-        <w:t>SQL</w:t>
-      </w:r>
-      <w:r>
-        <w:t xml:space="preserve">, </w:t>
-      </w:r>
-      <w:r>
-        <w:rPr>
-          <w:shd w:val="clear" w:color="auto" w:fill="000000" w:themeFill="text1"/>
-        </w:rPr>
-        <w:t>ArcGIS</w:t>
-      </w:r>
-      <w:r>
-        <w:t xml:space="preserve">, </w:t>
-      </w:r>
-      <w:r>
-        <w:rPr>
-          <w:shd w:val="clear" w:color="auto" w:fill="000000" w:themeFill="text1"/>
-        </w:rPr>
-        <w:t>Azure CI/CD</w:t>
+        <w:t>C#, SQL, ArcGIS, Azure CI/CD</w:t>
       </w:r>
     </w:p>
     <w:p>
@@ -757,7 +586,13 @@
       </w:pPr>
       <w:r>
         <w:lastRenderedPageBreak/>
-        <w:t>Eagle Technology Group (Lead Developer)</w:t>
+        <w:t>Eagle Technology Group (Lead Developer</w:t>
+      </w:r>
+      <w:r>
+        <w:t>, Jul 2014 - Aug 2019</w:t>
+      </w:r>
+      <w:r>
+        <w:t>)</w:t>
       </w:r>
     </w:p>
     <w:p>
@@ -765,55 +600,7 @@
         <w:pStyle w:val="Skills"/>
       </w:pPr>
       <w:r>
-        <w:rPr>
-          <w:shd w:val="clear" w:color="auto" w:fill="000000" w:themeFill="text1"/>
-        </w:rPr>
-        <w:t>C#</w:t>
-      </w:r>
-      <w:r>
-        <w:t xml:space="preserve">, </w:t>
-      </w:r>
-      <w:r>
-        <w:rPr>
-          <w:shd w:val="clear" w:color="auto" w:fill="000000" w:themeFill="text1"/>
-        </w:rPr>
-        <w:t>React/Redux</w:t>
-      </w:r>
-      <w:r>
-        <w:t xml:space="preserve">, </w:t>
-      </w:r>
-      <w:r>
-        <w:rPr>
-          <w:shd w:val="clear" w:color="auto" w:fill="000000" w:themeFill="text1"/>
-        </w:rPr>
-        <w:t>SQL</w:t>
-      </w:r>
-      <w:r>
-        <w:t xml:space="preserve">, </w:t>
-      </w:r>
-      <w:r>
-        <w:rPr>
-          <w:shd w:val="clear" w:color="auto" w:fill="000000" w:themeFill="text1"/>
-        </w:rPr>
-        <w:t>ArcGIS</w:t>
-      </w:r>
-      <w:r>
-        <w:t xml:space="preserve">, </w:t>
-      </w:r>
-      <w:r>
-        <w:rPr>
-          <w:shd w:val="clear" w:color="auto" w:fill="000000" w:themeFill="text1"/>
-        </w:rPr>
-        <w:t>Docker</w:t>
-      </w:r>
-      <w:r>
-        <w:t xml:space="preserve">, </w:t>
-      </w:r>
-      <w:r>
-        <w:rPr>
-          <w:shd w:val="clear" w:color="auto" w:fill="000000" w:themeFill="text1"/>
-        </w:rPr>
-        <w:t>AWS</w:t>
+        <w:t>C#, React/Redux, SQL, ArcGIS, Docker, AWS</w:t>
       </w:r>
     </w:p>
     <w:p>
@@ -903,7 +690,13 @@
       </w:r>
       <w:proofErr w:type="spellEnd"/>
       <w:r>
-        <w:t xml:space="preserve"> (Lead Developer)</w:t>
+        <w:t xml:space="preserve"> (Lead Developer</w:t>
+      </w:r>
+      <w:r>
+        <w:t>, Nov 2013 – May 2015</w:t>
+      </w:r>
+      <w:r>
+        <w:t>)</w:t>
       </w:r>
     </w:p>
     <w:p>
@@ -911,33 +704,28 @@
         <w:pStyle w:val="Skills"/>
       </w:pPr>
       <w:r>
-        <w:rPr>
-          <w:shd w:val="clear" w:color="auto" w:fill="000000" w:themeFill="text1"/>
-        </w:rPr>
-        <w:t>C#</w:t>
-      </w:r>
-      <w:r>
-        <w:t xml:space="preserve">, </w:t>
-      </w:r>
-      <w:r>
-        <w:rPr>
-          <w:shd w:val="clear" w:color="auto" w:fill="000000" w:themeFill="text1"/>
-        </w:rPr>
-        <w:t>ArcGIS</w:t>
-      </w:r>
-      <w:r>
-        <w:t xml:space="preserve">, </w:t>
-      </w:r>
-      <w:r>
-        <w:rPr>
-          <w:shd w:val="clear" w:color="auto" w:fill="000000" w:themeFill="text1"/>
-        </w:rPr>
-        <w:t>Silverlight</w:t>
-      </w:r>
-    </w:p>
-    <w:p>
-      <w:r>
-        <w:t>Maintained and enhanced BureauCo’s Plan.IT.Road system</w:t>
+        <w:t>C#, ArcGIS, Silverlight</w:t>
+      </w:r>
+    </w:p>
+    <w:p>
+      <w:r>
+        <w:t xml:space="preserve">Maintained and enhanced </w:t>
+      </w:r>
+      <w:proofErr w:type="spellStart"/>
+      <w:r>
+        <w:t>BureauCo’s</w:t>
+      </w:r>
+      <w:proofErr w:type="spellEnd"/>
+      <w:r>
+        <w:t xml:space="preserve"> </w:t>
+      </w:r>
+      <w:proofErr w:type="spellStart"/>
+      <w:r>
+        <w:t>Plan.IT.Road</w:t>
+      </w:r>
+      <w:proofErr w:type="spellEnd"/>
+      <w:r>
+        <w:t xml:space="preserve"> system</w:t>
       </w:r>
     </w:p>
     <w:p>
@@ -950,7 +738,13 @@
       </w:r>
       <w:proofErr w:type="spellEnd"/>
       <w:r>
-        <w:t xml:space="preserve"> Technologies (Lead Developer)</w:t>
+        <w:t xml:space="preserve"> Technologies (Lead Developer</w:t>
+      </w:r>
+      <w:r>
+        <w:t>, 2015, 2017, 2019</w:t>
+      </w:r>
+      <w:r>
+        <w:t>)</w:t>
       </w:r>
     </w:p>
     <w:p>
@@ -958,42 +752,41 @@
         <w:pStyle w:val="Skills"/>
       </w:pPr>
       <w:r>
-        <w:rPr>
-          <w:shd w:val="clear" w:color="auto" w:fill="000000" w:themeFill="text1"/>
-        </w:rPr>
-        <w:t>NodeJS</w:t>
-      </w:r>
-      <w:r>
-        <w:t xml:space="preserve">, </w:t>
-      </w:r>
-      <w:r>
-        <w:rPr>
-          <w:shd w:val="clear" w:color="auto" w:fill="000000" w:themeFill="text1"/>
-        </w:rPr>
-        <w:t>AngularJS</w:t>
-      </w:r>
-      <w:r>
-        <w:t xml:space="preserve">, </w:t>
-      </w:r>
-      <w:r>
-        <w:rPr>
-          <w:shd w:val="clear" w:color="auto" w:fill="000000" w:themeFill="text1"/>
-        </w:rPr>
-        <w:t>Embedded</w:t>
-      </w:r>
-      <w:r>
-        <w:t xml:space="preserve">, </w:t>
-      </w:r>
-      <w:r>
-        <w:rPr>
-          <w:shd w:val="clear" w:color="auto" w:fill="000000" w:themeFill="text1"/>
-        </w:rPr>
-        <w:t>Docker</w:t>
-      </w:r>
-    </w:p>
-    <w:p>
-      <w:r>
-        <w:t>Supported and Dockerised Astara’s embedded Battery Management System visualisation software.</w:t>
+        <w:t>NodeJS, AngularJS, Embedded, Docker</w:t>
+      </w:r>
+    </w:p>
+    <w:p>
+      <w:proofErr w:type="gramStart"/>
+      <w:r>
+        <w:t>A series of short engagements,</w:t>
+      </w:r>
+      <w:proofErr w:type="gramEnd"/>
+      <w:r>
+        <w:t xml:space="preserve"> supported and </w:t>
+      </w:r>
+      <w:proofErr w:type="spellStart"/>
+      <w:r>
+        <w:t>Dockerised</w:t>
+      </w:r>
+      <w:proofErr w:type="spellEnd"/>
+      <w:r>
+        <w:t xml:space="preserve"> </w:t>
+      </w:r>
+      <w:proofErr w:type="spellStart"/>
+      <w:r>
+        <w:t>Astara’s</w:t>
+      </w:r>
+      <w:proofErr w:type="spellEnd"/>
+      <w:r>
+        <w:t xml:space="preserve"> embedded Battery Management System </w:t>
+      </w:r>
+      <w:proofErr w:type="spellStart"/>
+      <w:r>
+        <w:t>visualisation</w:t>
+      </w:r>
+      <w:proofErr w:type="spellEnd"/>
+      <w:r>
+        <w:t xml:space="preserve"> software.</w:t>
       </w:r>
     </w:p>
     <w:p>
@@ -1015,20 +808,11 @@
       </w:pPr>
       <w:proofErr w:type="spellStart"/>
       <w:r>
-        <w:rPr>
-          <w:shd w:val="clear" w:color="auto" w:fill="000000" w:themeFill="text1"/>
-        </w:rPr>
         <w:t>Silverstripe</w:t>
       </w:r>
       <w:proofErr w:type="spellEnd"/>
       <w:r>
-        <w:t xml:space="preserve">, </w:t>
-      </w:r>
-      <w:r>
-        <w:rPr>
-          <w:shd w:val="clear" w:color="auto" w:fill="000000" w:themeFill="text1"/>
-        </w:rPr>
-        <w:t>JavaScript</w:t>
+        <w:t>, JavaScript</w:t>
       </w:r>
     </w:p>
     <w:p>
@@ -1041,7 +825,21 @@
       </w:r>
       <w:proofErr w:type="spellEnd"/>
       <w:r>
-        <w:t xml:space="preserve"> website</w:t>
+        <w:t xml:space="preserve"> website, including updating to latest version of </w:t>
+      </w:r>
+      <w:proofErr w:type="spellStart"/>
+      <w:r>
+        <w:t>Silverstr</w:t>
+      </w:r>
+      <w:r>
+        <w:t>i</w:t>
+      </w:r>
+      <w:r>
+        <w:t>pe</w:t>
+      </w:r>
+      <w:proofErr w:type="spellEnd"/>
+      <w:r>
+        <w:t>, and rebrand in 2022.</w:t>
       </w:r>
     </w:p>
     <w:p/>
@@ -1119,37 +917,7 @@
         <w:pStyle w:val="Skills"/>
       </w:pPr>
       <w:r>
-        <w:rPr>
-          <w:shd w:val="clear" w:color="auto" w:fill="000000" w:themeFill="text1"/>
-        </w:rPr>
-        <w:t>C#</w:t>
-      </w:r>
-      <w:r>
-        <w:t xml:space="preserve">, </w:t>
-      </w:r>
-      <w:r>
-        <w:rPr>
-          <w:shd w:val="clear" w:color="auto" w:fill="000000" w:themeFill="text1"/>
-        </w:rPr>
-        <w:t>WSDL/SOAP</w:t>
-      </w:r>
-      <w:r>
-        <w:t xml:space="preserve">, </w:t>
-      </w:r>
-      <w:r>
-        <w:rPr>
-          <w:shd w:val="clear" w:color="auto" w:fill="000000" w:themeFill="text1"/>
-        </w:rPr>
-        <w:t>TechOne</w:t>
-      </w:r>
-      <w:r>
-        <w:t xml:space="preserve">, </w:t>
-      </w:r>
-      <w:r>
-        <w:rPr>
-          <w:shd w:val="clear" w:color="auto" w:fill="000000" w:themeFill="text1"/>
-        </w:rPr>
-        <w:t>SQL Spatial</w:t>
+        <w:t>C#, WSDL/SOAP, TechOne, SQL Spatial</w:t>
       </w:r>
     </w:p>
     <w:p>
@@ -1193,30 +961,15 @@
         <w:pStyle w:val="Skills"/>
       </w:pPr>
       <w:r>
-        <w:rPr>
-          <w:shd w:val="clear" w:color="auto" w:fill="000000" w:themeFill="text1"/>
-        </w:rPr>
-        <w:t>C#</w:t>
-      </w:r>
-      <w:r>
-        <w:t xml:space="preserve">, </w:t>
+        <w:t xml:space="preserve">C#, </w:t>
       </w:r>
       <w:proofErr w:type="spellStart"/>
       <w:r>
-        <w:rPr>
-          <w:shd w:val="clear" w:color="auto" w:fill="000000" w:themeFill="text1"/>
-        </w:rPr>
         <w:t>ServiceStack</w:t>
       </w:r>
       <w:proofErr w:type="spellEnd"/>
       <w:r>
-        <w:t xml:space="preserve">, </w:t>
-      </w:r>
-      <w:r>
-        <w:rPr>
-          <w:shd w:val="clear" w:color="auto" w:fill="000000" w:themeFill="text1"/>
-        </w:rPr>
-        <w:t>ArcGIS</w:t>
+        <w:t>, ArcGIS</w:t>
       </w:r>
     </w:p>
     <w:p>
@@ -1242,33 +995,20 @@
         <w:pStyle w:val="Skills"/>
       </w:pPr>
       <w:r>
-        <w:rPr>
-          <w:shd w:val="clear" w:color="auto" w:fill="000000" w:themeFill="text1"/>
-        </w:rPr>
-        <w:t>C#</w:t>
-      </w:r>
-      <w:r>
-        <w:t xml:space="preserve">, </w:t>
-      </w:r>
-      <w:r>
-        <w:rPr>
-          <w:shd w:val="clear" w:color="auto" w:fill="000000" w:themeFill="text1"/>
-        </w:rPr>
-        <w:t>Silverlight</w:t>
-      </w:r>
-      <w:r>
-        <w:t xml:space="preserve">, </w:t>
-      </w:r>
-      <w:r>
-        <w:rPr>
-          <w:shd w:val="clear" w:color="auto" w:fill="000000" w:themeFill="text1"/>
-        </w:rPr>
-        <w:t>ArcGIS</w:t>
-      </w:r>
-    </w:p>
-    <w:p>
-      <w:r>
-        <w:t>Migrated PLAN.IT.road roading corridor management application from ArcIMS to ArcGIS and Silverlight. Made several enhancements and stability improvements to the application, including enabling support for The National Code of Practice for Utility Operators’ Access to Transport Corridors.</w:t>
+        <w:t>C#, Silverlight, ArcGIS</w:t>
+      </w:r>
+    </w:p>
+    <w:p>
+      <w:r>
+        <w:t xml:space="preserve">Migrated </w:t>
+      </w:r>
+      <w:proofErr w:type="spellStart"/>
+      <w:r>
+        <w:t>PLAN.IT.road</w:t>
+      </w:r>
+      <w:proofErr w:type="spellEnd"/>
+      <w:r>
+        <w:t xml:space="preserve"> roading corridor management application from ArcIMS to ArcGIS and Silverlight. Made several enhancements and stability improvements to the application, including enabling support for The National Code of Practice for Utility Operators’ Access to Transport Corridors.</w:t>
       </w:r>
     </w:p>
     <w:p>
@@ -1284,19 +1024,7 @@
         <w:pStyle w:val="Skills"/>
       </w:pPr>
       <w:r>
-        <w:rPr>
-          <w:shd w:val="clear" w:color="auto" w:fill="000000" w:themeFill="text1"/>
-        </w:rPr>
-        <w:t>C#</w:t>
-      </w:r>
-      <w:r>
-        <w:t xml:space="preserve">, </w:t>
-      </w:r>
-      <w:r>
-        <w:rPr>
-          <w:shd w:val="clear" w:color="auto" w:fill="000000" w:themeFill="text1"/>
-        </w:rPr>
-        <w:t>ArcGIS</w:t>
+        <w:t>C#, ArcGIS</w:t>
       </w:r>
     </w:p>
     <w:p>
@@ -1322,24 +1050,17 @@
         <w:pStyle w:val="Skills"/>
       </w:pPr>
       <w:r>
-        <w:rPr>
-          <w:shd w:val="clear" w:color="auto" w:fill="000000" w:themeFill="text1"/>
-        </w:rPr>
-        <w:t>NodeJS</w:t>
-      </w:r>
-      <w:r>
-        <w:t xml:space="preserve">, </w:t>
-      </w:r>
-      <w:r>
-        <w:rPr>
-          <w:shd w:val="clear" w:color="auto" w:fill="000000" w:themeFill="text1"/>
-        </w:rPr>
-        <w:t>Embedded</w:t>
-      </w:r>
-    </w:p>
-    <w:p>
-      <w:r>
-        <w:t>Astara Technologies developed battery management systems (BMS</w:t>
+        <w:t>NodeJS, Embedded</w:t>
+      </w:r>
+    </w:p>
+    <w:p>
+      <w:proofErr w:type="spellStart"/>
+      <w:r>
+        <w:t>Astara</w:t>
+      </w:r>
+      <w:proofErr w:type="spellEnd"/>
+      <w:r>
+        <w:t xml:space="preserve"> Technologies developed battery management systems (BMS</w:t>
       </w:r>
       <w:r>
         <w:t>) and</w:t>
@@ -1369,19 +1090,7 @@
         <w:pStyle w:val="Skills"/>
       </w:pPr>
       <w:r>
-        <w:rPr>
-          <w:shd w:val="clear" w:color="auto" w:fill="000000" w:themeFill="text1"/>
-        </w:rPr>
-        <w:t>ArcGIS</w:t>
-      </w:r>
-      <w:r>
-        <w:t xml:space="preserve">, </w:t>
-      </w:r>
-      <w:r>
-        <w:rPr>
-          <w:shd w:val="clear" w:color="auto" w:fill="000000" w:themeFill="text1"/>
-        </w:rPr>
-        <w:t>JavaScript</w:t>
+        <w:t>ArcGIS, JavaScript</w:t>
       </w:r>
     </w:p>
     <w:p>
@@ -1429,19 +1138,7 @@
         <w:pStyle w:val="Skills"/>
       </w:pPr>
       <w:r>
-        <w:rPr>
-          <w:shd w:val="clear" w:color="auto" w:fill="000000" w:themeFill="text1"/>
-        </w:rPr>
-        <w:t>C#</w:t>
-      </w:r>
-      <w:r>
-        <w:t xml:space="preserve">, </w:t>
-      </w:r>
-      <w:r>
-        <w:rPr>
-          <w:shd w:val="clear" w:color="auto" w:fill="000000" w:themeFill="text1"/>
-        </w:rPr>
-        <w:t>SQL</w:t>
+        <w:t>C#, SQL</w:t>
       </w:r>
     </w:p>
     <w:p>
@@ -1474,84 +1171,194 @@
         <w:pStyle w:val="Skills"/>
       </w:pPr>
       <w:r>
-        <w:rPr>
-          <w:shd w:val="clear" w:color="auto" w:fill="000000" w:themeFill="text1"/>
-        </w:rPr>
+        <w:t xml:space="preserve">C#, ArcGIS </w:t>
+      </w:r>
+      <w:proofErr w:type="spellStart"/>
+      <w:r>
+        <w:t>ArcObjects</w:t>
+      </w:r>
+      <w:proofErr w:type="spellEnd"/>
+    </w:p>
+    <w:p>
+      <w:r>
+        <w:t xml:space="preserve">Implemented </w:t>
+      </w:r>
+      <w:proofErr w:type="spellStart"/>
+      <w:r>
+        <w:t>customisations</w:t>
+      </w:r>
+      <w:proofErr w:type="spellEnd"/>
+      <w:r>
+        <w:t xml:space="preserve"> to ArcGIS to enable ACC’s legacy smallworld application to be migrated to Esri ArcGIS. Also implemented an ETL component that allowed FME to synchronise the data between the two different systems.</w:t>
+      </w:r>
+    </w:p>
+    <w:p>
+      <w:pPr>
+        <w:pStyle w:val="Heading2"/>
+      </w:pPr>
+      <w:bookmarkStart w:id="5" w:name="explorer-graphics-ltd"/>
+    </w:p>
+    <w:p>
+      <w:pPr>
+        <w:pStyle w:val="Heading2"/>
+      </w:pPr>
+      <w:r>
+        <w:t>Explorer Graphics Ltd</w:t>
+      </w:r>
+    </w:p>
+    <w:p>
+      <w:pPr>
+        <w:pStyle w:val="Heading3"/>
+      </w:pPr>
+      <w:r>
+        <w:t>Senior GIS Developer</w:t>
+      </w:r>
+    </w:p>
+    <w:p>
+      <w:pPr>
+        <w:pStyle w:val="Heading4"/>
+      </w:pPr>
+      <w:r>
+        <w:t>2008 - 2010</w:t>
+      </w:r>
+    </w:p>
+    <w:bookmarkEnd w:id="5"/>
+    <w:p>
+      <w:pPr>
+        <w:pStyle w:val="Placement"/>
+      </w:pPr>
+      <w:proofErr w:type="spellStart"/>
+      <w:r>
+        <w:t>XPLview</w:t>
+      </w:r>
+      <w:proofErr w:type="spellEnd"/>
+      <w:r>
+        <w:t xml:space="preserve"> (Team Leader, Developer)</w:t>
+      </w:r>
+    </w:p>
+    <w:p>
+      <w:pPr>
+        <w:pStyle w:val="Skills"/>
+      </w:pPr>
+      <w:r>
+        <w:t xml:space="preserve">C#, JavaScript, ArcGIS, </w:t>
+      </w:r>
+      <w:proofErr w:type="spellStart"/>
+      <w:r>
+        <w:t>ArcIMS</w:t>
+      </w:r>
+      <w:proofErr w:type="spellEnd"/>
+    </w:p>
+    <w:p>
+      <w:r>
+        <w:t>Led a team developing EGL’s XPLview application, which enabled councils to expose their ArcIMS and ArcGIS servers, integrated with financial and property systems, as public facing web applications.</w:t>
+      </w:r>
+    </w:p>
+    <w:p>
+      <w:pPr>
+        <w:pStyle w:val="Placement"/>
+      </w:pPr>
+      <w:proofErr w:type="spellStart"/>
+      <w:r>
+        <w:t>SurveyLab</w:t>
+      </w:r>
+      <w:proofErr w:type="spellEnd"/>
+      <w:r>
+        <w:t xml:space="preserve"> Ike (Developer)</w:t>
+      </w:r>
+    </w:p>
+    <w:p>
+      <w:pPr>
+        <w:pStyle w:val="Skills"/>
+      </w:pPr>
+      <w:proofErr w:type="spellStart"/>
+      <w:r>
+        <w:t>ArcPad</w:t>
+      </w:r>
+      <w:proofErr w:type="spellEnd"/>
+      <w:r>
+        <w:t>, ArcGIS, VB Script</w:t>
+      </w:r>
+    </w:p>
+    <w:p>
+      <w:r>
+        <w:t xml:space="preserve">Implemented </w:t>
+      </w:r>
+      <w:proofErr w:type="spellStart"/>
+      <w:r>
+        <w:t>customisations</w:t>
+      </w:r>
+      <w:proofErr w:type="spellEnd"/>
+      <w:r>
+        <w:t xml:space="preserve"> to </w:t>
+      </w:r>
+      <w:proofErr w:type="spellStart"/>
+      <w:r>
+        <w:t>ArcPad</w:t>
+      </w:r>
+      <w:proofErr w:type="spellEnd"/>
+      <w:r>
+        <w:t xml:space="preserve"> to allow users to quickly record information during surveys, including cemetery headstones and water service infrastructure. Data could then be synchronised into ArcGIS for further analysis.</w:t>
+      </w:r>
+    </w:p>
+    <w:p>
+      <w:pPr>
+        <w:pStyle w:val="Heading2"/>
+      </w:pPr>
+      <w:bookmarkStart w:id="6" w:name="swordfish-business-solutions-uk"/>
+    </w:p>
+    <w:p>
+      <w:pPr>
+        <w:pStyle w:val="Heading2"/>
+      </w:pPr>
+      <w:r>
+        <w:t>Swordfish Business Solutions (UK)</w:t>
+      </w:r>
+    </w:p>
+    <w:p>
+      <w:pPr>
+        <w:pStyle w:val="Heading3"/>
+      </w:pPr>
+      <w:r>
+        <w:t>Director, Analyst/Developer</w:t>
+      </w:r>
+    </w:p>
+    <w:p>
+      <w:pPr>
+        <w:pStyle w:val="Heading4"/>
+      </w:pPr>
+      <w:r>
+        <w:t>2005 - 20007</w:t>
+      </w:r>
+    </w:p>
+    <w:bookmarkEnd w:id="6"/>
+    <w:p>
+      <w:pPr>
+        <w:pStyle w:val="Placement"/>
+      </w:pPr>
+      <w:r>
+        <w:t>Freshfields Bruckhaus Deringer (Developer)</w:t>
+      </w:r>
+    </w:p>
+    <w:p>
+      <w:pPr>
+        <w:pStyle w:val="Skills"/>
+      </w:pPr>
+      <w:r>
         <w:t>C#</w:t>
       </w:r>
-      <w:r>
-        <w:t xml:space="preserve">, </w:t>
-      </w:r>
-      <w:r>
-        <w:rPr>
-          <w:shd w:val="clear" w:color="auto" w:fill="000000" w:themeFill="text1"/>
-        </w:rPr>
-        <w:t xml:space="preserve">ArcGIS </w:t>
-      </w:r>
-      <w:proofErr w:type="spellStart"/>
-      <w:r>
-        <w:rPr>
-          <w:shd w:val="clear" w:color="auto" w:fill="000000" w:themeFill="text1"/>
-        </w:rPr>
-        <w:t>ArcObjects</w:t>
-      </w:r>
-      <w:proofErr w:type="spellEnd"/>
-    </w:p>
-    <w:p>
-      <w:r>
-        <w:t xml:space="preserve">Implemented </w:t>
-      </w:r>
-      <w:proofErr w:type="spellStart"/>
-      <w:r>
-        <w:t>customisations</w:t>
-      </w:r>
-      <w:proofErr w:type="spellEnd"/>
-      <w:r>
-        <w:t xml:space="preserve"> to ArcGIS to enable ACC’s legacy smallworld application to be migrated to Esri ArcGIS. Also implemented an ETL component that allowed FME to synchronise the data between the two different systems.</w:t>
-      </w:r>
-    </w:p>
-    <w:p>
-      <w:pPr>
-        <w:pStyle w:val="Heading2"/>
-      </w:pPr>
-      <w:bookmarkStart w:id="5" w:name="explorer-graphics-ltd"/>
-    </w:p>
-    <w:p>
-      <w:pPr>
-        <w:pStyle w:val="Heading2"/>
-      </w:pPr>
-      <w:r>
-        <w:t>Explorer Graphics Ltd</w:t>
-      </w:r>
-    </w:p>
-    <w:p>
-      <w:pPr>
-        <w:pStyle w:val="Heading3"/>
-      </w:pPr>
-      <w:r>
-        <w:t>Senior GIS Developer</w:t>
-      </w:r>
-    </w:p>
-    <w:p>
-      <w:pPr>
-        <w:pStyle w:val="Heading4"/>
-      </w:pPr>
-      <w:r>
-        <w:t>2008 - 2010</w:t>
-      </w:r>
-    </w:p>
-    <w:bookmarkEnd w:id="5"/>
+    </w:p>
+    <w:p>
+      <w:r>
+        <w:t>Worked in London Finance office, supporting “FirmControl” and Generic Reporting applications, used to monitor the financial performance of this £780m firm.</w:t>
+      </w:r>
+    </w:p>
     <w:p>
       <w:pPr>
         <w:pStyle w:val="Placement"/>
       </w:pPr>
-      <w:proofErr w:type="spellStart"/>
-      <w:r>
-        <w:t>XPLview</w:t>
-      </w:r>
-      <w:proofErr w:type="spellEnd"/>
-      <w:r>
-        <w:t xml:space="preserve"> (Team Leader, Developer)</w:t>
+      <w:r>
+        <w:t>KA Technology Ltd (Analyst/Developer)</w:t>
       </w:r>
     </w:p>
     <w:p>
@@ -1559,172 +1366,7 @@
         <w:pStyle w:val="Skills"/>
       </w:pPr>
       <w:r>
-        <w:rPr>
-          <w:shd w:val="clear" w:color="auto" w:fill="000000" w:themeFill="text1"/>
-        </w:rPr>
-        <w:t>C#</w:t>
-      </w:r>
-      <w:r>
-        <w:t xml:space="preserve">, </w:t>
-      </w:r>
-      <w:r>
-        <w:rPr>
-          <w:shd w:val="clear" w:color="auto" w:fill="000000" w:themeFill="text1"/>
-        </w:rPr>
-        <w:t>JavaScript</w:t>
-      </w:r>
-      <w:r>
-        <w:t xml:space="preserve">, </w:t>
-      </w:r>
-      <w:r>
-        <w:rPr>
-          <w:shd w:val="clear" w:color="auto" w:fill="000000" w:themeFill="text1"/>
-        </w:rPr>
-        <w:t>ArcGIS</w:t>
-      </w:r>
-      <w:r>
-        <w:t xml:space="preserve">, </w:t>
-      </w:r>
-      <w:r>
-        <w:rPr>
-          <w:shd w:val="clear" w:color="auto" w:fill="000000" w:themeFill="text1"/>
-        </w:rPr>
-        <w:t>ArcIMS</w:t>
-      </w:r>
-    </w:p>
-    <w:p>
-      <w:r>
-        <w:t>Led a team developing EGL’s XPLview application, which enabled councils to expose their ArcIMS and ArcGIS servers, integrated with financial and property systems, as public facing web applications.</w:t>
-      </w:r>
-    </w:p>
-    <w:p>
-      <w:pPr>
-        <w:pStyle w:val="Placement"/>
-      </w:pPr>
-      <w:proofErr w:type="spellStart"/>
-      <w:r>
-        <w:t>SurveyLab</w:t>
-      </w:r>
-      <w:proofErr w:type="spellEnd"/>
-      <w:r>
-        <w:t xml:space="preserve"> Ike (Developer)</w:t>
-      </w:r>
-    </w:p>
-    <w:p>
-      <w:pPr>
-        <w:pStyle w:val="Skills"/>
-      </w:pPr>
-      <w:r>
-        <w:rPr>
-          <w:shd w:val="clear" w:color="auto" w:fill="000000" w:themeFill="text1"/>
-        </w:rPr>
-        <w:t>ArcPad</w:t>
-      </w:r>
-      <w:r>
-        <w:t xml:space="preserve">, </w:t>
-      </w:r>
-      <w:r>
-        <w:rPr>
-          <w:shd w:val="clear" w:color="auto" w:fill="000000" w:themeFill="text1"/>
-        </w:rPr>
-        <w:t>ArcGIS</w:t>
-      </w:r>
-      <w:r>
-        <w:t xml:space="preserve">, </w:t>
-      </w:r>
-      <w:r>
-        <w:rPr>
-          <w:shd w:val="clear" w:color="auto" w:fill="000000" w:themeFill="text1"/>
-        </w:rPr>
-        <w:t>VB Script</w:t>
-      </w:r>
-    </w:p>
-    <w:p>
-      <w:r>
-        <w:t>Implemented customisations to ArcPad to allow users to quickly record information during surveys, including cemetery headstones and water service infrastructure. Data could then be synchronised into ArcGIS for further analysis.</w:t>
-      </w:r>
-    </w:p>
-    <w:p>
-      <w:pPr>
-        <w:pStyle w:val="Heading2"/>
-      </w:pPr>
-      <w:bookmarkStart w:id="6" w:name="swordfish-business-solutions-uk"/>
-    </w:p>
-    <w:p>
-      <w:pPr>
-        <w:pStyle w:val="Heading2"/>
-      </w:pPr>
-      <w:r>
-        <w:t>Swordfish Business Solutions (UK)</w:t>
-      </w:r>
-    </w:p>
-    <w:p>
-      <w:pPr>
-        <w:pStyle w:val="Heading3"/>
-      </w:pPr>
-      <w:r>
-        <w:t>Director, Analyst/Developer</w:t>
-      </w:r>
-    </w:p>
-    <w:p>
-      <w:pPr>
-        <w:pStyle w:val="Heading4"/>
-      </w:pPr>
-      <w:r>
-        <w:t>2005 - 20007</w:t>
-      </w:r>
-    </w:p>
-    <w:bookmarkEnd w:id="6"/>
-    <w:p>
-      <w:pPr>
-        <w:pStyle w:val="Placement"/>
-      </w:pPr>
-      <w:r>
-        <w:t>Freshfields Bruckhaus Deringer (Developer)</w:t>
-      </w:r>
-    </w:p>
-    <w:p>
-      <w:pPr>
-        <w:pStyle w:val="Skills"/>
-      </w:pPr>
-      <w:r>
-        <w:rPr>
-          <w:shd w:val="clear" w:color="auto" w:fill="000000" w:themeFill="text1"/>
-        </w:rPr>
-        <w:t>C#</w:t>
-      </w:r>
-    </w:p>
-    <w:p>
-      <w:r>
-        <w:t>Worked in London Finance office, supporting “FirmControl” and Generic Reporting applications, used to monitor the financial performance of this £780m firm.</w:t>
-      </w:r>
-    </w:p>
-    <w:p>
-      <w:pPr>
-        <w:pStyle w:val="Placement"/>
-      </w:pPr>
-      <w:r>
-        <w:t>KA Technology Ltd (Analyst/Developer)</w:t>
-      </w:r>
-    </w:p>
-    <w:p>
-      <w:pPr>
-        <w:pStyle w:val="Skills"/>
-      </w:pPr>
-      <w:r>
-        <w:rPr>
-          <w:shd w:val="clear" w:color="auto" w:fill="000000" w:themeFill="text1"/>
-        </w:rPr>
-        <w:t>C#</w:t>
-      </w:r>
-      <w:r>
-        <w:t xml:space="preserve">, </w:t>
-      </w:r>
-      <w:r>
-        <w:rPr>
-          <w:shd w:val="clear" w:color="auto" w:fill="000000" w:themeFill="text1"/>
-        </w:rPr>
-        <w:t>Office Open XML</w:t>
+        <w:t>C#, Office Open XML</w:t>
       </w:r>
     </w:p>
     <w:p>
@@ -1757,19 +1399,7 @@
         <w:pStyle w:val="Skills"/>
       </w:pPr>
       <w:r>
-        <w:rPr>
-          <w:shd w:val="clear" w:color="auto" w:fill="000000" w:themeFill="text1"/>
-        </w:rPr>
-        <w:t>C++</w:t>
-      </w:r>
-      <w:r>
-        <w:t xml:space="preserve">, </w:t>
-      </w:r>
-      <w:r>
-        <w:rPr>
-          <w:shd w:val="clear" w:color="auto" w:fill="000000" w:themeFill="text1"/>
-        </w:rPr>
-        <w:t>SQL</w:t>
+        <w:t>C++, SQL</w:t>
       </w:r>
     </w:p>
     <w:p>
@@ -1838,28 +1468,7 @@
         <w:pStyle w:val="Skills"/>
       </w:pPr>
       <w:r>
-        <w:rPr>
-          <w:shd w:val="clear" w:color="auto" w:fill="000000" w:themeFill="text1"/>
-        </w:rPr>
-        <w:t>MS Office Automation</w:t>
-      </w:r>
-      <w:r>
-        <w:t xml:space="preserve">, </w:t>
-      </w:r>
-      <w:r>
-        <w:rPr>
-          <w:shd w:val="clear" w:color="auto" w:fill="000000" w:themeFill="text1"/>
-        </w:rPr>
-        <w:t>SQL</w:t>
-      </w:r>
-      <w:r>
-        <w:t xml:space="preserve">, </w:t>
-      </w:r>
-      <w:r>
-        <w:rPr>
-          <w:shd w:val="clear" w:color="auto" w:fill="000000" w:themeFill="text1"/>
-        </w:rPr>
-        <w:t>C#</w:t>
+        <w:t>MS Office Automation, SQL, C#</w:t>
       </w:r>
     </w:p>
     <w:p>
@@ -1928,9 +1537,6 @@
         <w:pStyle w:val="Skills"/>
       </w:pPr>
       <w:r>
-        <w:rPr>
-          <w:shd w:val="clear" w:color="auto" w:fill="000000" w:themeFill="text1"/>
-        </w:rPr>
         <w:t>Business Analysis</w:t>
       </w:r>
     </w:p>
@@ -1958,19 +1564,7 @@
         <w:pStyle w:val="Skills"/>
       </w:pPr>
       <w:r>
-        <w:rPr>
-          <w:shd w:val="clear" w:color="auto" w:fill="000000" w:themeFill="text1"/>
-        </w:rPr>
-        <w:t>C++</w:t>
-      </w:r>
-      <w:r>
-        <w:t xml:space="preserve">, </w:t>
-      </w:r>
-      <w:r>
-        <w:rPr>
-          <w:shd w:val="clear" w:color="auto" w:fill="000000" w:themeFill="text1"/>
-        </w:rPr>
-        <w:t>SQL</w:t>
+        <w:t>C++, SQL</w:t>
       </w:r>
     </w:p>
     <w:p>
@@ -1991,19 +1585,7 @@
         <w:pStyle w:val="Skills"/>
       </w:pPr>
       <w:r>
-        <w:rPr>
-          <w:shd w:val="clear" w:color="auto" w:fill="000000" w:themeFill="text1"/>
-        </w:rPr>
-        <w:t>ASP Classic</w:t>
-      </w:r>
-      <w:r>
-        <w:t xml:space="preserve">, </w:t>
-      </w:r>
-      <w:r>
-        <w:rPr>
-          <w:shd w:val="clear" w:color="auto" w:fill="000000" w:themeFill="text1"/>
-        </w:rPr>
-        <w:t>SQL</w:t>
+        <w:t>ASP Classic, SQL</w:t>
       </w:r>
     </w:p>
     <w:p>
@@ -2028,24 +1610,33 @@
         <w:pStyle w:val="Skills"/>
       </w:pPr>
       <w:r>
-        <w:rPr>
-          <w:shd w:val="clear" w:color="auto" w:fill="000000" w:themeFill="text1"/>
-        </w:rPr>
+        <w:t>C#, SQL</w:t>
+      </w:r>
+    </w:p>
+    <w:p>
+      <w:r>
+        <w:t>Designed, developed and led a team of four developers for FSA’s Nutrient Databank application for collating and calculating food nutritional information.</w:t>
+      </w:r>
+    </w:p>
+    <w:p>
+      <w:pPr>
+        <w:pStyle w:val="Placement"/>
+      </w:pPr>
+      <w:r>
+        <w:t>British Energy (Developer)</w:t>
+      </w:r>
+    </w:p>
+    <w:p>
+      <w:pPr>
+        <w:pStyle w:val="Skills"/>
+      </w:pPr>
+      <w:r>
         <w:t>C#</w:t>
       </w:r>
-      <w:r>
-        <w:t xml:space="preserve">, </w:t>
-      </w:r>
-      <w:r>
-        <w:rPr>
-          <w:shd w:val="clear" w:color="auto" w:fill="000000" w:themeFill="text1"/>
-        </w:rPr>
-        <w:t>SQL</w:t>
-      </w:r>
-    </w:p>
-    <w:p>
-      <w:r>
-        <w:t>Designed, developed and led a team of four developers for FSA’s Nutrient Databank application for collating and calculating food nutritional information.</w:t>
+    </w:p>
+    <w:p>
+      <w:r>
+        <w:t>Responsible for development and deployment of patches to GCORE, a system used to model the effect of seismic activity on nuclear reactor cores.</w:t>
       </w:r>
     </w:p>
     <w:p>
@@ -2053,7 +1644,7 @@
         <w:pStyle w:val="Placement"/>
       </w:pPr>
       <w:r>
-        <w:t>British Energy (Developer)</w:t>
+        <w:t>UK Hydrographic Office (Developer)</w:t>
       </w:r>
     </w:p>
     <w:p>
@@ -2061,108 +1652,51 @@
         <w:pStyle w:val="Skills"/>
       </w:pPr>
       <w:r>
-        <w:rPr>
-          <w:shd w:val="clear" w:color="auto" w:fill="000000" w:themeFill="text1"/>
-        </w:rPr>
-        <w:t>C#</w:t>
-      </w:r>
-    </w:p>
-    <w:p>
-      <w:r>
-        <w:t>Responsible for development and deployment of patches to GCORE, a system used to model the effect of seismic activity on nuclear reactor cores.</w:t>
-      </w:r>
-    </w:p>
-    <w:p>
-      <w:pPr>
-        <w:pStyle w:val="Placement"/>
-      </w:pPr>
-      <w:r>
-        <w:t>UK Hydrographic Office (Developer)</w:t>
-      </w:r>
-    </w:p>
+        <w:t>C++, Oracle</w:t>
+      </w:r>
+    </w:p>
+    <w:p>
+      <w:r>
+        <w:t>Supported UKHO port their Cobol/DG based system to C++/Windows NT as part of a Y2K GIS Data migration project. Instigated and conducted code reviews of new and existing code being produced by members of Laser-Scan’s 25+ strong GOTHIC development team.</w:t>
+      </w:r>
+    </w:p>
+    <w:p>
+      <w:pPr>
+        <w:pStyle w:val="Heading2"/>
+      </w:pPr>
+      <w:bookmarkStart w:id="8" w:name="financial-planning-software-ltd-uk"/>
+    </w:p>
+    <w:p>
+      <w:pPr>
+        <w:pStyle w:val="Heading2"/>
+      </w:pPr>
+      <w:r>
+        <w:t>Financial Planning Software Ltd (UK)</w:t>
+      </w:r>
+    </w:p>
+    <w:p>
+      <w:pPr>
+        <w:pStyle w:val="Heading3"/>
+      </w:pPr>
+      <w:r>
+        <w:t>Programmer</w:t>
+      </w:r>
+    </w:p>
+    <w:p>
+      <w:pPr>
+        <w:pStyle w:val="Heading4"/>
+      </w:pPr>
+      <w:r>
+        <w:t>1995-1998</w:t>
+      </w:r>
+    </w:p>
+    <w:bookmarkEnd w:id="8"/>
     <w:p>
       <w:pPr>
         <w:pStyle w:val="Skills"/>
       </w:pPr>
       <w:r>
-        <w:rPr>
-          <w:shd w:val="clear" w:color="auto" w:fill="000000" w:themeFill="text1"/>
-        </w:rPr>
-        <w:t>C++</w:t>
-      </w:r>
-      <w:r>
-        <w:t xml:space="preserve">, </w:t>
-      </w:r>
-      <w:r>
-        <w:rPr>
-          <w:shd w:val="clear" w:color="auto" w:fill="000000" w:themeFill="text1"/>
-        </w:rPr>
-        <w:t>Oracle</w:t>
-      </w:r>
-    </w:p>
-    <w:p>
-      <w:r>
-        <w:t>Supported UKHO port their Cobol/DG based system to C++/Windows NT as part of a Y2K GIS Data migration project. Instigated and conducted code reviews of new and existing code being produced by members of Laser-Scan’s 25+ strong GOTHIC development team.</w:t>
-      </w:r>
-    </w:p>
-    <w:p>
-      <w:pPr>
-        <w:pStyle w:val="Heading2"/>
-      </w:pPr>
-      <w:bookmarkStart w:id="8" w:name="financial-planning-software-ltd-uk"/>
-    </w:p>
-    <w:p>
-      <w:pPr>
-        <w:pStyle w:val="Heading2"/>
-      </w:pPr>
-      <w:r>
-        <w:t>Financial Planning Software Ltd (UK)</w:t>
-      </w:r>
-    </w:p>
-    <w:p>
-      <w:pPr>
-        <w:pStyle w:val="Heading3"/>
-      </w:pPr>
-      <w:r>
-        <w:t>Programmer</w:t>
-      </w:r>
-    </w:p>
-    <w:p>
-      <w:pPr>
-        <w:pStyle w:val="Heading4"/>
-      </w:pPr>
-      <w:r>
-        <w:t>1995-1998</w:t>
-      </w:r>
-    </w:p>
-    <w:bookmarkEnd w:id="8"/>
-    <w:p>
-      <w:pPr>
-        <w:pStyle w:val="Skills"/>
-      </w:pPr>
-      <w:r>
-        <w:rPr>
-          <w:shd w:val="clear" w:color="auto" w:fill="000000" w:themeFill="text1"/>
-        </w:rPr>
-        <w:t>C++</w:t>
-      </w:r>
-      <w:r>
-        <w:t xml:space="preserve">, </w:t>
-      </w:r>
-      <w:r>
-        <w:rPr>
-          <w:shd w:val="clear" w:color="auto" w:fill="000000" w:themeFill="text1"/>
-        </w:rPr>
-        <w:t>SQL</w:t>
-      </w:r>
-      <w:r>
-        <w:t xml:space="preserve">, </w:t>
-      </w:r>
-      <w:r>
-        <w:rPr>
-          <w:shd w:val="clear" w:color="auto" w:fill="000000" w:themeFill="text1"/>
-        </w:rPr>
-        <w:t>MSDE</w:t>
+        <w:t>C++, SQL, MSDE</w:t>
       </w:r>
     </w:p>
     <w:p>
@@ -2245,46 +1779,7 @@
         <w:pStyle w:val="Skills"/>
       </w:pPr>
       <w:r>
-        <w:rPr>
-          <w:shd w:val="clear" w:color="auto" w:fill="000000" w:themeFill="text1"/>
-        </w:rPr>
-        <w:t>C#</w:t>
-      </w:r>
-      <w:r>
-        <w:t xml:space="preserve">, </w:t>
-      </w:r>
-      <w:r>
-        <w:rPr>
-          <w:shd w:val="clear" w:color="auto" w:fill="000000" w:themeFill="text1"/>
-        </w:rPr>
-        <w:t>PostgreSQL</w:t>
-      </w:r>
-      <w:r>
-        <w:t xml:space="preserve">, </w:t>
-      </w:r>
-      <w:r>
-        <w:rPr>
-          <w:shd w:val="clear" w:color="auto" w:fill="000000" w:themeFill="text1"/>
-        </w:rPr>
-        <w:t>Python</w:t>
-      </w:r>
-      <w:r>
-        <w:t xml:space="preserve">, </w:t>
-      </w:r>
-      <w:r>
-        <w:rPr>
-          <w:shd w:val="clear" w:color="auto" w:fill="000000" w:themeFill="text1"/>
-        </w:rPr>
-        <w:t>Azure CI/CD</w:t>
-      </w:r>
-      <w:r>
-        <w:t xml:space="preserve">, </w:t>
-      </w:r>
-      <w:r>
-        <w:rPr>
-          <w:shd w:val="clear" w:color="auto" w:fill="000000" w:themeFill="text1"/>
-        </w:rPr>
-        <w:t>Embedded</w:t>
+        <w:t>C#, PostgreSQL, Python, Azure CI/CD, Embedded</w:t>
       </w:r>
     </w:p>
     <w:p>
@@ -2360,28 +1855,7 @@
         <w:pStyle w:val="Skills"/>
       </w:pPr>
       <w:r>
-        <w:rPr>
-          <w:shd w:val="clear" w:color="auto" w:fill="000000" w:themeFill="text1"/>
-        </w:rPr>
-        <w:t>Litchi</w:t>
-      </w:r>
-      <w:r>
-        <w:t xml:space="preserve">, </w:t>
-      </w:r>
-      <w:r>
-        <w:rPr>
-          <w:shd w:val="clear" w:color="auto" w:fill="000000" w:themeFill="text1"/>
-        </w:rPr>
-        <w:t>Adobe After Effects</w:t>
-      </w:r>
-      <w:r>
-        <w:t xml:space="preserve">, </w:t>
-      </w:r>
-      <w:r>
-        <w:rPr>
-          <w:shd w:val="clear" w:color="auto" w:fill="000000" w:themeFill="text1"/>
-        </w:rPr>
-        <w:t>RPA Flight Management (CAA Part 101)</w:t>
+        <w:t>Litchi, Adobe After Effects, RPA Flight Management (CAA Part 101)</w:t>
       </w:r>
     </w:p>
     <w:p>
@@ -2507,28 +1981,7 @@
         <w:pStyle w:val="Skills"/>
       </w:pPr>
       <w:r>
-        <w:rPr>
-          <w:shd w:val="clear" w:color="auto" w:fill="000000" w:themeFill="text1"/>
-        </w:rPr>
-        <w:t>C#</w:t>
-      </w:r>
-      <w:r>
-        <w:t xml:space="preserve">, </w:t>
-      </w:r>
-      <w:r>
-        <w:rPr>
-          <w:shd w:val="clear" w:color="auto" w:fill="000000" w:themeFill="text1"/>
-        </w:rPr>
-        <w:t>Docker</w:t>
-      </w:r>
-      <w:r>
-        <w:t xml:space="preserve">, </w:t>
-      </w:r>
-      <w:r>
-        <w:rPr>
-          <w:shd w:val="clear" w:color="auto" w:fill="000000" w:themeFill="text1"/>
-        </w:rPr>
-        <w:t>Leaflet</w:t>
+        <w:t>C#, Docker, Leaflet</w:t>
       </w:r>
     </w:p>
     <w:p>

</xml_diff>